<commit_message>
Task Two group assignment
</commit_message>
<xml_diff>
--- a/Feature_Extraction/Task Two group assignment.docx
+++ b/Feature_Extraction/Task Two group assignment.docx
@@ -115,31 +115,13 @@
         <w:spacing w:after="19"/>
         <w:ind w:left="1075" w:hanging="10"/>
       </w:pPr>
-      <w:hyperlink r:id="rId5">
+      <w:hyperlink r:id="rId7">
         <w:r>
           <w:rPr>
             <w:color w:val="0563C1"/>
             <w:u w:val="single" w:color="0563C1"/>
           </w:rPr>
           <w:t>https://towardsdatascience.com/handling</w:t>
-        </w:r>
-      </w:hyperlink>
-      <w:hyperlink r:id="rId6">
-        <w:r>
-          <w:rPr>
-            <w:color w:val="0563C1"/>
-            <w:u w:val="single" w:color="0563C1"/>
-          </w:rPr>
-          <w:t>-</w:t>
-        </w:r>
-      </w:hyperlink>
-      <w:hyperlink r:id="rId7">
-        <w:r>
-          <w:rPr>
-            <w:color w:val="0563C1"/>
-            <w:u w:val="single" w:color="0563C1"/>
-          </w:rPr>
-          <w:t>missing</w:t>
         </w:r>
       </w:hyperlink>
       <w:hyperlink r:id="rId8">
@@ -157,7 +139,7 @@
             <w:color w:val="0563C1"/>
             <w:u w:val="single" w:color="0563C1"/>
           </w:rPr>
-          <w:t>values</w:t>
+          <w:t>missing</w:t>
         </w:r>
       </w:hyperlink>
       <w:hyperlink r:id="rId10">
@@ -175,7 +157,7 @@
             <w:color w:val="0563C1"/>
             <w:u w:val="single" w:color="0563C1"/>
           </w:rPr>
-          <w:t>with</w:t>
+          <w:t>values</w:t>
         </w:r>
       </w:hyperlink>
       <w:hyperlink r:id="rId12">
@@ -193,7 +175,7 @@
             <w:color w:val="0563C1"/>
             <w:u w:val="single" w:color="0563C1"/>
           </w:rPr>
-          <w:t>pandas</w:t>
+          <w:t>with</w:t>
         </w:r>
       </w:hyperlink>
       <w:hyperlink r:id="rId14">
@@ -211,11 +193,29 @@
             <w:color w:val="0563C1"/>
             <w:u w:val="single" w:color="0563C1"/>
           </w:rPr>
-          <w:t>b876bf6f008f</w:t>
+          <w:t>pandas</w:t>
         </w:r>
       </w:hyperlink>
       <w:hyperlink r:id="rId16">
         <w:r>
+          <w:rPr>
+            <w:color w:val="0563C1"/>
+            <w:u w:val="single" w:color="0563C1"/>
+          </w:rPr>
+          <w:t>-</w:t>
+        </w:r>
+      </w:hyperlink>
+      <w:hyperlink r:id="rId17">
+        <w:r>
+          <w:rPr>
+            <w:color w:val="0563C1"/>
+            <w:u w:val="single" w:color="0563C1"/>
+          </w:rPr>
+          <w:t>b876bf6f008f</w:t>
+        </w:r>
+      </w:hyperlink>
+      <w:hyperlink r:id="rId18">
+        <w:r>
           <w:t xml:space="preserve"> </w:t>
         </w:r>
       </w:hyperlink>
@@ -237,7 +237,7 @@
         <w:spacing w:after="178"/>
         <w:ind w:left="1075" w:hanging="10"/>
       </w:pPr>
-      <w:hyperlink r:id="rId17">
+      <w:hyperlink r:id="rId19">
         <w:r>
           <w:rPr>
             <w:color w:val="0563C1"/>
@@ -246,7 +246,7 @@
           <w:t>https://pandas.pydata.org/pandas</w:t>
         </w:r>
       </w:hyperlink>
-      <w:hyperlink r:id="rId18">
+      <w:hyperlink r:id="rId20">
         <w:r>
           <w:rPr>
             <w:color w:val="0563C1"/>
@@ -255,7 +255,7 @@
           <w:t>-</w:t>
         </w:r>
       </w:hyperlink>
-      <w:hyperlink r:id="rId19">
+      <w:hyperlink r:id="rId21">
         <w:r>
           <w:rPr>
             <w:color w:val="0563C1"/>
@@ -264,7 +264,7 @@
           <w:t>docs/stable/user_guide/missing_data.html</w:t>
         </w:r>
       </w:hyperlink>
-      <w:hyperlink r:id="rId20">
+      <w:hyperlink r:id="rId22">
         <w:r>
           <w:t xml:space="preserve"> </w:t>
         </w:r>
@@ -333,13 +333,7 @@
         <w:rPr>
           <w:sz w:val="24"/>
         </w:rPr>
-        <w:t>Prepare the data</w:t>
-      </w:r>
-      <w:r>
-        <w:rPr>
-          <w:sz w:val="24"/>
-        </w:rPr>
-        <w:t xml:space="preserve"> to form a matrix indicate how you dealt with: </w:t>
+        <w:t xml:space="preserve">Prepare the data to form a matrix indicate how you dealt with: </w:t>
       </w:r>
       <w:proofErr w:type="spellStart"/>
       <w:r>
@@ -385,129 +379,7 @@
           <w:bCs/>
           <w:sz w:val="24"/>
         </w:rPr>
-        <w:t>The following numerical columns</w:t>
-      </w:r>
-      <w:r>
-        <w:rPr>
-          <w:b/>
-          <w:bCs/>
-          <w:sz w:val="24"/>
-        </w:rPr>
-        <w:t>/features</w:t>
-      </w:r>
-      <w:r>
-        <w:rPr>
-          <w:b/>
-          <w:bCs/>
-          <w:sz w:val="24"/>
-        </w:rPr>
-        <w:t xml:space="preserve"> contain </w:t>
-      </w:r>
-      <w:proofErr w:type="spellStart"/>
-      <w:r>
-        <w:rPr>
-          <w:b/>
-          <w:bCs/>
-          <w:sz w:val="24"/>
-        </w:rPr>
-        <w:t>NaN</w:t>
-      </w:r>
-      <w:proofErr w:type="spellEnd"/>
-      <w:r>
-        <w:rPr>
-          <w:b/>
-          <w:bCs/>
-          <w:sz w:val="24"/>
-        </w:rPr>
-        <w:t xml:space="preserve"> values: </w:t>
-      </w:r>
-      <w:proofErr w:type="spellStart"/>
-      <w:r>
-        <w:rPr>
-          <w:b/>
-          <w:bCs/>
-          <w:sz w:val="24"/>
-        </w:rPr>
-        <w:t>LotFrontage</w:t>
-      </w:r>
-      <w:proofErr w:type="spellEnd"/>
-      <w:r>
-        <w:rPr>
-          <w:b/>
-          <w:bCs/>
-          <w:sz w:val="24"/>
-        </w:rPr>
-        <w:t xml:space="preserve">, </w:t>
-      </w:r>
-      <w:proofErr w:type="spellStart"/>
-      <w:r>
-        <w:rPr>
-          <w:b/>
-          <w:bCs/>
-          <w:sz w:val="24"/>
-        </w:rPr>
-        <w:t>MasVnrArea</w:t>
-      </w:r>
-      <w:proofErr w:type="spellEnd"/>
-      <w:r>
-        <w:rPr>
-          <w:b/>
-          <w:bCs/>
-          <w:sz w:val="24"/>
-        </w:rPr>
-        <w:t xml:space="preserve"> and </w:t>
-      </w:r>
-      <w:proofErr w:type="spellStart"/>
-      <w:r>
-        <w:rPr>
-          <w:b/>
-          <w:bCs/>
-          <w:sz w:val="24"/>
-        </w:rPr>
-        <w:t>GarageYrBlt</w:t>
-      </w:r>
-      <w:proofErr w:type="spellEnd"/>
-      <w:r>
-        <w:rPr>
-          <w:b/>
-          <w:bCs/>
-          <w:sz w:val="24"/>
-        </w:rPr>
-        <w:t xml:space="preserve">. </w:t>
-      </w:r>
-      <w:r>
-        <w:rPr>
-          <w:b/>
-          <w:bCs/>
-          <w:sz w:val="24"/>
-        </w:rPr>
-        <w:t xml:space="preserve">Replaced </w:t>
-      </w:r>
-      <w:proofErr w:type="spellStart"/>
-      <w:r>
-        <w:rPr>
-          <w:b/>
-          <w:bCs/>
-          <w:sz w:val="24"/>
-        </w:rPr>
-        <w:t>NaN</w:t>
-      </w:r>
-      <w:proofErr w:type="spellEnd"/>
-      <w:r>
-        <w:rPr>
-          <w:b/>
-          <w:bCs/>
-          <w:sz w:val="24"/>
-        </w:rPr>
-        <w:t xml:space="preserve"> values</w:t>
-      </w:r>
-      <w:r>
-        <w:rPr>
-          <w:b/>
-          <w:bCs/>
-          <w:sz w:val="24"/>
-        </w:rPr>
-        <w:t xml:space="preserve"> with the median as they are skewed. </w:t>
+        <w:t>Divided the dataset into numerical and object features based on type. Columns of type ‘int64’ and ‘float64’ were considered numerical. Columns of type ‘object’ were considered as object columns.</w:t>
       </w:r>
     </w:p>
     <w:p>
@@ -517,8 +389,341 @@
         <w:rPr>
           <w:b/>
           <w:bCs/>
-        </w:rPr>
-      </w:pPr>
+          <w:sz w:val="24"/>
+        </w:rPr>
+      </w:pPr>
+    </w:p>
+    <w:p>
+      <w:pPr>
+        <w:spacing w:after="26" w:line="367" w:lineRule="auto"/>
+        <w:ind w:left="1425"/>
+        <w:rPr>
+          <w:b/>
+          <w:bCs/>
+          <w:sz w:val="24"/>
+        </w:rPr>
+      </w:pPr>
+      <w:r>
+        <w:rPr>
+          <w:b/>
+          <w:bCs/>
+          <w:sz w:val="24"/>
+        </w:rPr>
+        <w:t xml:space="preserve">Used </w:t>
+      </w:r>
+      <w:proofErr w:type="spellStart"/>
+      <w:r>
+        <w:rPr>
+          <w:b/>
+          <w:bCs/>
+          <w:sz w:val="24"/>
+        </w:rPr>
+        <w:t>SimpleImputer</w:t>
+      </w:r>
+      <w:proofErr w:type="spellEnd"/>
+      <w:r>
+        <w:rPr>
+          <w:b/>
+          <w:bCs/>
+          <w:sz w:val="24"/>
+        </w:rPr>
+        <w:t xml:space="preserve"> to replace null values in numeric columns with the median value in each numerical column. Also use </w:t>
+      </w:r>
+      <w:proofErr w:type="spellStart"/>
+      <w:r>
+        <w:rPr>
+          <w:b/>
+          <w:bCs/>
+          <w:sz w:val="24"/>
+        </w:rPr>
+        <w:t>SimpleImputer</w:t>
+      </w:r>
+      <w:proofErr w:type="spellEnd"/>
+      <w:r>
+        <w:rPr>
+          <w:b/>
+          <w:bCs/>
+          <w:sz w:val="24"/>
+        </w:rPr>
+        <w:t xml:space="preserve"> to replace null values in object columns with the most frequent value in each object column.</w:t>
+      </w:r>
+    </w:p>
+    <w:p>
+      <w:pPr>
+        <w:spacing w:after="26" w:line="367" w:lineRule="auto"/>
+        <w:ind w:left="1425"/>
+        <w:rPr>
+          <w:b/>
+          <w:bCs/>
+          <w:sz w:val="24"/>
+        </w:rPr>
+      </w:pPr>
+    </w:p>
+    <w:p>
+      <w:pPr>
+        <w:spacing w:after="26" w:line="367" w:lineRule="auto"/>
+        <w:ind w:left="1425"/>
+        <w:rPr>
+          <w:b/>
+          <w:bCs/>
+        </w:rPr>
+      </w:pPr>
+      <w:r>
+        <w:rPr>
+          <w:b/>
+          <w:bCs/>
+          <w:sz w:val="24"/>
+        </w:rPr>
+        <w:t>After dealing with nulls, One Hot Encoded nominal features and Label Encoded ordinal features. Converted the now prepared data (excluding target) into a matrix.</w:t>
+      </w:r>
+    </w:p>
+    <w:p>
+      <w:pPr>
+        <w:spacing w:after="26" w:line="367" w:lineRule="auto"/>
+        <w:rPr>
+          <w:b/>
+          <w:bCs/>
+        </w:rPr>
+      </w:pPr>
+    </w:p>
+    <w:p>
+      <w:pPr>
+        <w:numPr>
+          <w:ilvl w:val="1"/>
+          <w:numId w:val="1"/>
+        </w:numPr>
+        <w:spacing w:after="26" w:line="367" w:lineRule="auto"/>
+        <w:ind w:hanging="720"/>
+      </w:pPr>
+      <w:r>
+        <w:rPr>
+          <w:sz w:val="24"/>
+        </w:rPr>
+        <w:t xml:space="preserve">Perform </w:t>
+      </w:r>
+      <w:r>
+        <w:rPr>
+          <w:b/>
+          <w:sz w:val="24"/>
+        </w:rPr>
+        <w:t>PCA</w:t>
+      </w:r>
+      <w:r>
+        <w:rPr>
+          <w:sz w:val="24"/>
+        </w:rPr>
+        <w:t xml:space="preserve"> and filter out 2 </w:t>
+      </w:r>
+      <w:r>
+        <w:rPr>
+          <w:b/>
+          <w:sz w:val="24"/>
+        </w:rPr>
+        <w:t>Principal Components (PC) (5 marks)</w:t>
+      </w:r>
+      <w:r>
+        <w:rPr>
+          <w:sz w:val="24"/>
+        </w:rPr>
+        <w:t xml:space="preserve"> </w:t>
+      </w:r>
+    </w:p>
+    <w:p>
+      <w:pPr>
+        <w:numPr>
+          <w:ilvl w:val="1"/>
+          <w:numId w:val="1"/>
+        </w:numPr>
+        <w:spacing w:after="26" w:line="367" w:lineRule="auto"/>
+        <w:ind w:hanging="720"/>
+      </w:pPr>
+      <w:r>
+        <w:rPr>
+          <w:sz w:val="24"/>
+        </w:rPr>
+        <w:t xml:space="preserve">Determine the percentage of </w:t>
+      </w:r>
+      <w:r>
+        <w:rPr>
+          <w:b/>
+          <w:sz w:val="24"/>
+        </w:rPr>
+        <w:t>information carried</w:t>
+      </w:r>
+      <w:r>
+        <w:rPr>
+          <w:sz w:val="24"/>
+        </w:rPr>
+        <w:t xml:space="preserve"> by the above 2 Principal </w:t>
+      </w:r>
+    </w:p>
+    <w:p>
+      <w:pPr>
+        <w:spacing w:after="26" w:line="367" w:lineRule="auto"/>
+        <w:ind w:left="705" w:firstLine="720"/>
+        <w:rPr>
+          <w:b/>
+          <w:sz w:val="24"/>
+        </w:rPr>
+      </w:pPr>
+      <w:r>
+        <w:rPr>
+          <w:sz w:val="24"/>
+        </w:rPr>
+        <w:lastRenderedPageBreak/>
+        <w:t xml:space="preserve">Component </w:t>
+      </w:r>
+      <w:r>
+        <w:rPr>
+          <w:b/>
+          <w:sz w:val="24"/>
+        </w:rPr>
+        <w:t>(1 mark)</w:t>
+      </w:r>
+      <w:r>
+        <w:rPr>
+          <w:b/>
+          <w:sz w:val="24"/>
+        </w:rPr>
+        <w:t xml:space="preserve"> </w:t>
+      </w:r>
+    </w:p>
+    <w:p>
+      <w:pPr>
+        <w:spacing w:after="26" w:line="367" w:lineRule="auto"/>
+        <w:ind w:left="705" w:firstLine="720"/>
+        <w:rPr>
+          <w:sz w:val="24"/>
+        </w:rPr>
+      </w:pPr>
+      <w:r>
+        <w:rPr>
+          <w:b/>
+          <w:sz w:val="24"/>
+        </w:rPr>
+        <w:t xml:space="preserve">PC1 – 7% and PC2 – 3% </w:t>
+      </w:r>
+      <w:r>
+        <w:rPr>
+          <w:sz w:val="24"/>
+        </w:rPr>
+        <w:t xml:space="preserve"> </w:t>
+      </w:r>
+    </w:p>
+    <w:p>
+      <w:pPr>
+        <w:spacing w:after="26" w:line="367" w:lineRule="auto"/>
+        <w:ind w:left="705"/>
+        <w:rPr>
+          <w:sz w:val="24"/>
+        </w:rPr>
+      </w:pPr>
+      <w:r>
+        <w:rPr>
+          <w:b/>
+          <w:sz w:val="24"/>
+        </w:rPr>
+        <w:t>iv.</w:t>
+      </w:r>
+      <w:r>
+        <w:rPr>
+          <w:rFonts w:ascii="Arial" w:eastAsia="Arial" w:hAnsi="Arial" w:cs="Arial"/>
+          <w:b/>
+          <w:sz w:val="24"/>
+        </w:rPr>
+        <w:t xml:space="preserve"> </w:t>
+      </w:r>
+      <w:r>
+        <w:rPr>
+          <w:rFonts w:ascii="Arial" w:eastAsia="Arial" w:hAnsi="Arial" w:cs="Arial"/>
+          <w:b/>
+          <w:sz w:val="24"/>
+        </w:rPr>
+        <w:tab/>
+      </w:r>
+      <w:r>
+        <w:rPr>
+          <w:sz w:val="24"/>
+        </w:rPr>
+        <w:t xml:space="preserve">If we were to capture </w:t>
+      </w:r>
+      <w:r>
+        <w:rPr>
+          <w:b/>
+          <w:sz w:val="24"/>
+        </w:rPr>
+        <w:t>90% variance</w:t>
+      </w:r>
+      <w:r>
+        <w:rPr>
+          <w:sz w:val="24"/>
+        </w:rPr>
+        <w:t xml:space="preserve">, how many PCs will be needed? Provide code line </w:t>
+      </w:r>
+      <w:r>
+        <w:rPr>
+          <w:b/>
+          <w:sz w:val="24"/>
+        </w:rPr>
+        <w:t>(1 mark)</w:t>
+      </w:r>
+      <w:r>
+        <w:rPr>
+          <w:sz w:val="24"/>
+        </w:rPr>
+        <w:t xml:space="preserve"> </w:t>
+      </w:r>
+    </w:p>
+    <w:p>
+      <w:pPr>
+        <w:spacing w:after="26" w:line="367" w:lineRule="auto"/>
+        <w:ind w:left="705"/>
+        <w:rPr>
+          <w:b/>
+          <w:bCs/>
+          <w:sz w:val="24"/>
+          <w:szCs w:val="24"/>
+        </w:rPr>
+      </w:pPr>
+      <w:r>
+        <w:tab/>
+      </w:r>
+      <w:r>
+        <w:tab/>
+      </w:r>
+      <w:r>
+        <w:rPr>
+          <w:b/>
+          <w:bCs/>
+          <w:sz w:val="24"/>
+          <w:szCs w:val="24"/>
+        </w:rPr>
+        <w:t>106 PCs would be needed.</w:t>
+      </w:r>
+    </w:p>
+    <w:p>
+      <w:pPr>
+        <w:spacing w:after="26" w:line="367" w:lineRule="auto"/>
+        <w:ind w:left="705"/>
+        <w:rPr>
+          <w:b/>
+          <w:bCs/>
+        </w:rPr>
+      </w:pPr>
+      <w:r>
+        <w:rPr>
+          <w:b/>
+          <w:bCs/>
+        </w:rPr>
+        <w:tab/>
+      </w:r>
+      <w:r>
+        <w:rPr>
+          <w:b/>
+          <w:bCs/>
+        </w:rPr>
+        <w:tab/>
+      </w:r>
       <w:r>
         <w:rPr>
           <w:b/>
@@ -526,10 +731,10 @@
           <w:noProof/>
         </w:rPr>
         <w:drawing>
-          <wp:inline distT="0" distB="0" distL="0" distR="0" wp14:anchorId="30FCB2B6" wp14:editId="17EBC5D1">
-            <wp:extent cx="1645889" cy="1043940"/>
-            <wp:effectExtent l="0" t="0" r="0" b="3810"/>
-            <wp:docPr id="1" name="Picture 1"/>
+          <wp:inline distT="0" distB="0" distL="0" distR="0" wp14:anchorId="5A67DE9E" wp14:editId="2F7C5E70">
+            <wp:extent cx="4801016" cy="1303133"/>
+            <wp:effectExtent l="0" t="0" r="0" b="0"/>
+            <wp:docPr id="4" name="Picture 4"/>
             <wp:cNvGraphicFramePr>
               <a:graphicFrameLocks xmlns:a="http://schemas.openxmlformats.org/drawingml/2006/main" noChangeAspect="1"/>
             </wp:cNvGraphicFramePr>
@@ -537,103 +742,7 @@
               <a:graphicData uri="http://schemas.openxmlformats.org/drawingml/2006/picture">
                 <pic:pic xmlns:pic="http://schemas.openxmlformats.org/drawingml/2006/picture">
                   <pic:nvPicPr>
-                    <pic:cNvPr id="1" name="GarageYrBlt.png"/>
-                    <pic:cNvPicPr/>
-                  </pic:nvPicPr>
-                  <pic:blipFill>
-                    <a:blip r:embed="rId21">
-                      <a:extLst>
-                        <a:ext uri="{28A0092B-C50C-407E-A947-70E740481C1C}">
-                          <a14:useLocalDpi xmlns:a14="http://schemas.microsoft.com/office/drawing/2010/main" val="0"/>
-                        </a:ext>
-                      </a:extLst>
-                    </a:blip>
-                    <a:stretch>
-                      <a:fillRect/>
-                    </a:stretch>
-                  </pic:blipFill>
-                  <pic:spPr>
-                    <a:xfrm>
-                      <a:off x="0" y="0"/>
-                      <a:ext cx="1692184" cy="1073304"/>
-                    </a:xfrm>
-                    <a:prstGeom prst="rect">
-                      <a:avLst/>
-                    </a:prstGeom>
-                  </pic:spPr>
-                </pic:pic>
-              </a:graphicData>
-            </a:graphic>
-          </wp:inline>
-        </w:drawing>
-      </w:r>
-      <w:r>
-        <w:rPr>
-          <w:b/>
-          <w:bCs/>
-          <w:noProof/>
-        </w:rPr>
-        <w:drawing>
-          <wp:inline distT="0" distB="0" distL="0" distR="0" wp14:anchorId="1C767F44" wp14:editId="53480575">
-            <wp:extent cx="1710813" cy="1104900"/>
-            <wp:effectExtent l="0" t="0" r="3810" b="0"/>
-            <wp:docPr id="2" name="Picture 2"/>
-            <wp:cNvGraphicFramePr>
-              <a:graphicFrameLocks xmlns:a="http://schemas.openxmlformats.org/drawingml/2006/main" noChangeAspect="1"/>
-            </wp:cNvGraphicFramePr>
-            <a:graphic xmlns:a="http://schemas.openxmlformats.org/drawingml/2006/main">
-              <a:graphicData uri="http://schemas.openxmlformats.org/drawingml/2006/picture">
-                <pic:pic xmlns:pic="http://schemas.openxmlformats.org/drawingml/2006/picture">
-                  <pic:nvPicPr>
-                    <pic:cNvPr id="2" name="LotFrontage.png"/>
-                    <pic:cNvPicPr/>
-                  </pic:nvPicPr>
-                  <pic:blipFill>
-                    <a:blip r:embed="rId22">
-                      <a:extLst>
-                        <a:ext uri="{28A0092B-C50C-407E-A947-70E740481C1C}">
-                          <a14:useLocalDpi xmlns:a14="http://schemas.microsoft.com/office/drawing/2010/main" val="0"/>
-                        </a:ext>
-                      </a:extLst>
-                    </a:blip>
-                    <a:stretch>
-                      <a:fillRect/>
-                    </a:stretch>
-                  </pic:blipFill>
-                  <pic:spPr>
-                    <a:xfrm>
-                      <a:off x="0" y="0"/>
-                      <a:ext cx="1725666" cy="1114493"/>
-                    </a:xfrm>
-                    <a:prstGeom prst="rect">
-                      <a:avLst/>
-                    </a:prstGeom>
-                  </pic:spPr>
-                </pic:pic>
-              </a:graphicData>
-            </a:graphic>
-          </wp:inline>
-        </w:drawing>
-      </w:r>
-      <w:r>
-        <w:rPr>
-          <w:b/>
-          <w:bCs/>
-          <w:noProof/>
-        </w:rPr>
-        <w:drawing>
-          <wp:inline distT="0" distB="0" distL="0" distR="0" wp14:anchorId="5DDC191C" wp14:editId="21C81BCF">
-            <wp:extent cx="1638300" cy="1036475"/>
-            <wp:effectExtent l="0" t="0" r="0" b="0"/>
-            <wp:docPr id="3" name="Picture 3"/>
-            <wp:cNvGraphicFramePr>
-              <a:graphicFrameLocks xmlns:a="http://schemas.openxmlformats.org/drawingml/2006/main" noChangeAspect="1"/>
-            </wp:cNvGraphicFramePr>
-            <a:graphic xmlns:a="http://schemas.openxmlformats.org/drawingml/2006/main">
-              <a:graphicData uri="http://schemas.openxmlformats.org/drawingml/2006/picture">
-                <pic:pic xmlns:pic="http://schemas.openxmlformats.org/drawingml/2006/picture">
-                  <pic:nvPicPr>
-                    <pic:cNvPr id="3" name="MasVnrArea.png"/>
+                    <pic:cNvPr id="4" name="code line.png"/>
                     <pic:cNvPicPr/>
                   </pic:nvPicPr>
                   <pic:blipFill>
@@ -651,7 +760,7 @@
                   <pic:spPr>
                     <a:xfrm>
                       <a:off x="0" y="0"/>
-                      <a:ext cx="1662402" cy="1051723"/>
+                      <a:ext cx="4801016" cy="1303133"/>
                     </a:xfrm>
                     <a:prstGeom prst="rect">
                       <a:avLst/>
@@ -666,178 +775,6 @@
     </w:p>
     <w:p>
       <w:pPr>
-        <w:spacing w:after="26" w:line="367" w:lineRule="auto"/>
-        <w:ind w:left="1425"/>
-        <w:rPr>
-          <w:b/>
-          <w:bCs/>
-        </w:rPr>
-      </w:pPr>
-    </w:p>
-    <w:p>
-      <w:pPr>
-        <w:numPr>
-          <w:ilvl w:val="1"/>
-          <w:numId w:val="1"/>
-        </w:numPr>
-        <w:spacing w:after="26" w:line="367" w:lineRule="auto"/>
-        <w:ind w:hanging="720"/>
-      </w:pPr>
-      <w:r>
-        <w:rPr>
-          <w:sz w:val="24"/>
-        </w:rPr>
-        <w:t xml:space="preserve">Perform </w:t>
-      </w:r>
-      <w:r>
-        <w:rPr>
-          <w:b/>
-          <w:sz w:val="24"/>
-        </w:rPr>
-        <w:t>PCA</w:t>
-      </w:r>
-      <w:r>
-        <w:rPr>
-          <w:sz w:val="24"/>
-        </w:rPr>
-        <w:t xml:space="preserve"> and filter out 2 </w:t>
-      </w:r>
-      <w:r>
-        <w:rPr>
-          <w:b/>
-          <w:sz w:val="24"/>
-        </w:rPr>
-        <w:t>Principal Components (PC) (5 marks)</w:t>
-      </w:r>
-      <w:r>
-        <w:rPr>
-          <w:sz w:val="24"/>
-        </w:rPr>
-        <w:t xml:space="preserve"> </w:t>
-      </w:r>
-      <w:r>
-        <w:rPr>
-          <w:b/>
-          <w:sz w:val="24"/>
-        </w:rPr>
-        <w:t>iii.</w:t>
-      </w:r>
-      <w:r>
-        <w:rPr>
-          <w:rFonts w:ascii="Arial" w:eastAsia="Arial" w:hAnsi="Arial" w:cs="Arial"/>
-          <w:b/>
-          <w:sz w:val="24"/>
-        </w:rPr>
-        <w:t xml:space="preserve"> </w:t>
-      </w:r>
-      <w:r>
-        <w:rPr>
-          <w:sz w:val="24"/>
-        </w:rPr>
-        <w:t xml:space="preserve">Determine the percentage of </w:t>
-      </w:r>
-      <w:r>
-        <w:rPr>
-          <w:b/>
-          <w:sz w:val="24"/>
-        </w:rPr>
-        <w:t>information carried</w:t>
-      </w:r>
-      <w:r>
-        <w:rPr>
-          <w:sz w:val="24"/>
-        </w:rPr>
-        <w:t xml:space="preserve"> by </w:t>
-      </w:r>
-      <w:r>
-        <w:rPr>
-          <w:sz w:val="24"/>
-        </w:rPr>
-        <w:t xml:space="preserve">the above 2 Principal </w:t>
-      </w:r>
-    </w:p>
-    <w:p>
-      <w:pPr>
-        <w:spacing w:after="26" w:line="367" w:lineRule="auto"/>
-        <w:ind w:left="705" w:firstLine="720"/>
-      </w:pPr>
-      <w:r>
-        <w:rPr>
-          <w:sz w:val="24"/>
-        </w:rPr>
-        <w:t xml:space="preserve">Component </w:t>
-      </w:r>
-      <w:r>
-        <w:rPr>
-          <w:b/>
-          <w:sz w:val="24"/>
-        </w:rPr>
-        <w:t>(1 mark)</w:t>
-      </w:r>
-      <w:r>
-        <w:rPr>
-          <w:sz w:val="24"/>
-        </w:rPr>
-        <w:t xml:space="preserve"> </w:t>
-      </w:r>
-      <w:r>
-        <w:rPr>
-          <w:b/>
-          <w:sz w:val="24"/>
-        </w:rPr>
-        <w:t>iv.</w:t>
-      </w:r>
-      <w:r>
-        <w:rPr>
-          <w:rFonts w:ascii="Arial" w:eastAsia="Arial" w:hAnsi="Arial" w:cs="Arial"/>
-          <w:b/>
-          <w:sz w:val="24"/>
-        </w:rPr>
-        <w:t xml:space="preserve"> </w:t>
-      </w:r>
-      <w:r>
-        <w:rPr>
-          <w:rFonts w:ascii="Arial" w:eastAsia="Arial" w:hAnsi="Arial" w:cs="Arial"/>
-          <w:b/>
-          <w:sz w:val="24"/>
-        </w:rPr>
-        <w:tab/>
-      </w:r>
-      <w:r>
-        <w:rPr>
-          <w:sz w:val="24"/>
-        </w:rPr>
-        <w:t xml:space="preserve">If we were to capture </w:t>
-      </w:r>
-      <w:r>
-        <w:rPr>
-          <w:b/>
-          <w:sz w:val="24"/>
-        </w:rPr>
-        <w:t>90% variance</w:t>
-      </w:r>
-      <w:r>
-        <w:rPr>
-          <w:sz w:val="24"/>
-        </w:rPr>
-        <w:t xml:space="preserve">, how many PCs will be needed? Provide code line </w:t>
-      </w:r>
-      <w:r>
-        <w:rPr>
-          <w:b/>
-          <w:sz w:val="24"/>
-        </w:rPr>
-        <w:t>(1 mark)</w:t>
-      </w:r>
-      <w:r>
-        <w:rPr>
-          <w:sz w:val="24"/>
-        </w:rPr>
-        <w:t xml:space="preserve"> </w:t>
-      </w:r>
-    </w:p>
-    <w:p>
-      <w:pPr>
         <w:numPr>
           <w:ilvl w:val="1"/>
           <w:numId w:val="2"/>
@@ -877,7 +814,6 @@
         <w:rPr>
           <w:sz w:val="24"/>
         </w:rPr>
-        <w:lastRenderedPageBreak/>
         <w:t xml:space="preserve">Write down the </w:t>
       </w:r>
       <w:r>
@@ -922,12 +858,146 @@
       </w:r>
     </w:p>
     <w:sectPr>
+      <w:headerReference w:type="default" r:id="rId24"/>
       <w:pgSz w:w="12240" w:h="15840"/>
       <w:pgMar w:top="1440" w:right="1435" w:bottom="1440" w:left="1440" w:header="720" w:footer="720" w:gutter="0"/>
       <w:cols w:space="720"/>
     </w:sectPr>
   </w:body>
 </w:document>
+</file>
+
+<file path=word/endnotes.xml><?xml version="1.0" encoding="utf-8"?>
+<w:endnotes xmlns:wpc="http://schemas.microsoft.com/office/word/2010/wordprocessingCanvas" xmlns:cx="http://schemas.microsoft.com/office/drawing/2014/chartex" xmlns:cx1="http://schemas.microsoft.com/office/drawing/2015/9/8/chartex" xmlns:cx2="http://schemas.microsoft.com/office/drawing/2015/10/21/chartex" xmlns:cx3="http://schemas.microsoft.com/office/drawing/2016/5/9/chartex" xmlns:cx4="http://schemas.microsoft.com/office/drawing/2016/5/10/chartex" xmlns:cx5="http://schemas.microsoft.com/office/drawing/2016/5/11/chartex" xmlns:cx6="http://schemas.microsoft.com/office/drawing/2016/5/12/chartex" xmlns:cx7="http://schemas.microsoft.com/office/drawing/2016/5/13/chartex" xmlns:cx8="http://schemas.microsoft.com/office/drawing/2016/5/14/chartex" xmlns:mc="http://schemas.openxmlformats.org/markup-compatibility/2006" xmlns:aink="http://schemas.microsoft.com/office/drawing/2016/ink" xmlns:am3d="http://schemas.microsoft.com/office/drawing/2017/model3d" xmlns:o="urn:schemas-microsoft-com:office:office" xmlns:r="http://schemas.openxmlformats.org/officeDocument/2006/relationships" xmlns:m="http://schemas.openxmlformats.org/officeDocument/2006/math" xmlns:v="urn:schemas-microsoft-com:vml" xmlns:wp14="http://schemas.microsoft.com/office/word/2010/wordprocessingDrawing" xmlns:wp="http://schemas.openxmlformats.org/drawingml/2006/wordprocessingDrawing" xmlns:w10="urn:schemas-microsoft-com:office:word" xmlns:w="http://schemas.openxmlformats.org/wordprocessingml/2006/main" xmlns:w14="http://schemas.microsoft.com/office/word/2010/wordml" xmlns:w15="http://schemas.microsoft.com/office/word/2012/wordml" xmlns:w16cex="http://schemas.microsoft.com/office/word/2018/wordml/cex" xmlns:w16cid="http://schemas.microsoft.com/office/word/2016/wordml/cid" xmlns:w16="http://schemas.microsoft.com/office/word/2018/wordml" xmlns:w16se="http://schemas.microsoft.com/office/word/2015/wordml/symex" xmlns:wpg="http://schemas.microsoft.com/office/word/2010/wordprocessingGroup" xmlns:wpi="http://schemas.microsoft.com/office/word/2010/wordprocessingInk" xmlns:wne="http://schemas.microsoft.com/office/word/2006/wordml" xmlns:wps="http://schemas.microsoft.com/office/word/2010/wordprocessingShape" mc:Ignorable="w14 w15 w16se w16cid w16 w16cex wp14">
+  <w:endnote w:type="separator" w:id="-1">
+    <w:p>
+      <w:pPr>
+        <w:spacing w:after="0" w:line="240" w:lineRule="auto"/>
+      </w:pPr>
+      <w:r>
+        <w:separator/>
+      </w:r>
+    </w:p>
+  </w:endnote>
+  <w:endnote w:type="continuationSeparator" w:id="0">
+    <w:p>
+      <w:pPr>
+        <w:spacing w:after="0" w:line="240" w:lineRule="auto"/>
+      </w:pPr>
+      <w:r>
+        <w:continuationSeparator/>
+      </w:r>
+    </w:p>
+  </w:endnote>
+</w:endnotes>
+</file>
+
+<file path=word/footnotes.xml><?xml version="1.0" encoding="utf-8"?>
+<w:footnotes xmlns:wpc="http://schemas.microsoft.com/office/word/2010/wordprocessingCanvas" xmlns:cx="http://schemas.microsoft.com/office/drawing/2014/chartex" xmlns:cx1="http://schemas.microsoft.com/office/drawing/2015/9/8/chartex" xmlns:cx2="http://schemas.microsoft.com/office/drawing/2015/10/21/chartex" xmlns:cx3="http://schemas.microsoft.com/office/drawing/2016/5/9/chartex" xmlns:cx4="http://schemas.microsoft.com/office/drawing/2016/5/10/chartex" xmlns:cx5="http://schemas.microsoft.com/office/drawing/2016/5/11/chartex" xmlns:cx6="http://schemas.microsoft.com/office/drawing/2016/5/12/chartex" xmlns:cx7="http://schemas.microsoft.com/office/drawing/2016/5/13/chartex" xmlns:cx8="http://schemas.microsoft.com/office/drawing/2016/5/14/chartex" xmlns:mc="http://schemas.openxmlformats.org/markup-compatibility/2006" xmlns:aink="http://schemas.microsoft.com/office/drawing/2016/ink" xmlns:am3d="http://schemas.microsoft.com/office/drawing/2017/model3d" xmlns:o="urn:schemas-microsoft-com:office:office" xmlns:r="http://schemas.openxmlformats.org/officeDocument/2006/relationships" xmlns:m="http://schemas.openxmlformats.org/officeDocument/2006/math" xmlns:v="urn:schemas-microsoft-com:vml" xmlns:wp14="http://schemas.microsoft.com/office/word/2010/wordprocessingDrawing" xmlns:wp="http://schemas.openxmlformats.org/drawingml/2006/wordprocessingDrawing" xmlns:w10="urn:schemas-microsoft-com:office:word" xmlns:w="http://schemas.openxmlformats.org/wordprocessingml/2006/main" xmlns:w14="http://schemas.microsoft.com/office/word/2010/wordml" xmlns:w15="http://schemas.microsoft.com/office/word/2012/wordml" xmlns:w16cex="http://schemas.microsoft.com/office/word/2018/wordml/cex" xmlns:w16cid="http://schemas.microsoft.com/office/word/2016/wordml/cid" xmlns:w16="http://schemas.microsoft.com/office/word/2018/wordml" xmlns:w16se="http://schemas.microsoft.com/office/word/2015/wordml/symex" xmlns:wpg="http://schemas.microsoft.com/office/word/2010/wordprocessingGroup" xmlns:wpi="http://schemas.microsoft.com/office/word/2010/wordprocessingInk" xmlns:wne="http://schemas.microsoft.com/office/word/2006/wordml" xmlns:wps="http://schemas.microsoft.com/office/word/2010/wordprocessingShape" mc:Ignorable="w14 w15 w16se w16cid w16 w16cex wp14">
+  <w:footnote w:type="separator" w:id="-1">
+    <w:p>
+      <w:pPr>
+        <w:spacing w:after="0" w:line="240" w:lineRule="auto"/>
+      </w:pPr>
+      <w:r>
+        <w:separator/>
+      </w:r>
+    </w:p>
+  </w:footnote>
+  <w:footnote w:type="continuationSeparator" w:id="0">
+    <w:p>
+      <w:pPr>
+        <w:spacing w:after="0" w:line="240" w:lineRule="auto"/>
+      </w:pPr>
+      <w:r>
+        <w:continuationSeparator/>
+      </w:r>
+    </w:p>
+  </w:footnote>
+</w:footnotes>
+</file>
+
+<file path=word/header1.xml><?xml version="1.0" encoding="utf-8"?>
+<w:hdr xmlns:wpc="http://schemas.microsoft.com/office/word/2010/wordprocessingCanvas" xmlns:cx="http://schemas.microsoft.com/office/drawing/2014/chartex" xmlns:cx1="http://schemas.microsoft.com/office/drawing/2015/9/8/chartex" xmlns:cx2="http://schemas.microsoft.com/office/drawing/2015/10/21/chartex" xmlns:cx3="http://schemas.microsoft.com/office/drawing/2016/5/9/chartex" xmlns:cx4="http://schemas.microsoft.com/office/drawing/2016/5/10/chartex" xmlns:cx5="http://schemas.microsoft.com/office/drawing/2016/5/11/chartex" xmlns:cx6="http://schemas.microsoft.com/office/drawing/2016/5/12/chartex" xmlns:cx7="http://schemas.microsoft.com/office/drawing/2016/5/13/chartex" xmlns:cx8="http://schemas.microsoft.com/office/drawing/2016/5/14/chartex" xmlns:mc="http://schemas.openxmlformats.org/markup-compatibility/2006" xmlns:aink="http://schemas.microsoft.com/office/drawing/2016/ink" xmlns:am3d="http://schemas.microsoft.com/office/drawing/2017/model3d" xmlns:o="urn:schemas-microsoft-com:office:office" xmlns:r="http://schemas.openxmlformats.org/officeDocument/2006/relationships" xmlns:m="http://schemas.openxmlformats.org/officeDocument/2006/math" xmlns:v="urn:schemas-microsoft-com:vml" xmlns:wp14="http://schemas.microsoft.com/office/word/2010/wordprocessingDrawing" xmlns:wp="http://schemas.openxmlformats.org/drawingml/2006/wordprocessingDrawing" xmlns:w10="urn:schemas-microsoft-com:office:word" xmlns:w="http://schemas.openxmlformats.org/wordprocessingml/2006/main" xmlns:w14="http://schemas.microsoft.com/office/word/2010/wordml" xmlns:w15="http://schemas.microsoft.com/office/word/2012/wordml" xmlns:w16cex="http://schemas.microsoft.com/office/word/2018/wordml/cex" xmlns:w16cid="http://schemas.microsoft.com/office/word/2016/wordml/cid" xmlns:w16="http://schemas.microsoft.com/office/word/2018/wordml" xmlns:w16se="http://schemas.microsoft.com/office/word/2015/wordml/symex" xmlns:wpg="http://schemas.microsoft.com/office/word/2010/wordprocessingGroup" xmlns:wpi="http://schemas.microsoft.com/office/word/2010/wordprocessingInk" xmlns:wne="http://schemas.microsoft.com/office/word/2006/wordml" xmlns:wps="http://schemas.microsoft.com/office/word/2010/wordprocessingShape" mc:Ignorable="w14 w15 w16se w16cid w16 w16cex wp14">
+  <w:p>
+    <w:pPr>
+      <w:rPr>
+        <w:rFonts w:ascii="Times New Roman" w:eastAsia="Times New Roman" w:hAnsi="Times New Roman" w:cs="Times New Roman"/>
+        <w:color w:val="auto"/>
+        <w:sz w:val="24"/>
+        <w:szCs w:val="24"/>
+      </w:rPr>
+    </w:pPr>
+    <w:r>
+      <w:t xml:space="preserve">Group 7 (ICS 4B): </w:t>
+    </w:r>
+    <w:r>
+      <w:rPr>
+        <w:rFonts w:eastAsia="Times New Roman"/>
+      </w:rPr>
+      <w:t>099365</w:t>
+    </w:r>
+    <w:r>
+      <w:rPr>
+        <w:rFonts w:eastAsia="Times New Roman"/>
+      </w:rPr>
+      <w:t xml:space="preserve">, </w:t>
+    </w:r>
+    <w:r>
+      <w:rPr>
+        <w:rFonts w:eastAsia="Times New Roman"/>
+      </w:rPr>
+      <w:t>100060</w:t>
+    </w:r>
+    <w:r>
+      <w:rPr>
+        <w:rFonts w:eastAsia="Times New Roman"/>
+      </w:rPr>
+      <w:t xml:space="preserve">, </w:t>
+    </w:r>
+    <w:r>
+      <w:rPr>
+        <w:rFonts w:eastAsia="Times New Roman"/>
+      </w:rPr>
+      <w:t>096993</w:t>
+    </w:r>
+    <w:r>
+      <w:rPr>
+        <w:rFonts w:eastAsia="Times New Roman"/>
+      </w:rPr>
+      <w:t xml:space="preserve">, </w:t>
+    </w:r>
+    <w:r>
+      <w:rPr>
+        <w:rFonts w:eastAsia="Times New Roman"/>
+      </w:rPr>
+      <w:t>101907</w:t>
+    </w:r>
+    <w:r>
+      <w:rPr>
+        <w:rFonts w:eastAsia="Times New Roman"/>
+      </w:rPr>
+      <w:t xml:space="preserve"> (</w:t>
+    </w:r>
+    <w:r>
+      <w:rPr>
+        <w:rFonts w:eastAsia="Times New Roman"/>
+      </w:rPr>
+      <w:t>https://github.com/AubreyJohns/ML_Practicals.git</w:t>
+    </w:r>
+    <w:r>
+      <w:rPr>
+        <w:rFonts w:eastAsia="Times New Roman"/>
+      </w:rPr>
+      <w:t>)</w:t>
+    </w:r>
+  </w:p>
+  <w:p>
+    <w:pPr>
+      <w:pStyle w:val="Header"/>
+    </w:pPr>
+  </w:p>
+</w:hdr>
 </file>
 
 <file path=word/numbering.xml><?xml version="1.0" encoding="utf-8"?>
@@ -1823,6 +1893,69 @@
       <w:bCs/>
     </w:rPr>
   </w:style>
+  <w:style w:type="paragraph" w:styleId="ListParagraph">
+    <w:name w:val="List Paragraph"/>
+    <w:basedOn w:val="Normal"/>
+    <w:uiPriority w:val="34"/>
+    <w:qFormat/>
+    <w:rsid w:val="00231F45"/>
+    <w:pPr>
+      <w:ind w:left="720"/>
+      <w:contextualSpacing/>
+    </w:pPr>
+  </w:style>
+  <w:style w:type="paragraph" w:styleId="Header">
+    <w:name w:val="header"/>
+    <w:basedOn w:val="Normal"/>
+    <w:link w:val="HeaderChar"/>
+    <w:uiPriority w:val="99"/>
+    <w:unhideWhenUsed/>
+    <w:rsid w:val="00F16CB6"/>
+    <w:pPr>
+      <w:tabs>
+        <w:tab w:val="center" w:pos="4680"/>
+        <w:tab w:val="right" w:pos="9360"/>
+      </w:tabs>
+      <w:spacing w:after="0" w:line="240" w:lineRule="auto"/>
+    </w:pPr>
+  </w:style>
+  <w:style w:type="character" w:customStyle="1" w:styleId="HeaderChar">
+    <w:name w:val="Header Char"/>
+    <w:basedOn w:val="DefaultParagraphFont"/>
+    <w:link w:val="Header"/>
+    <w:uiPriority w:val="99"/>
+    <w:rsid w:val="00F16CB6"/>
+    <w:rPr>
+      <w:rFonts w:ascii="Calibri" w:eastAsia="Calibri" w:hAnsi="Calibri" w:cs="Calibri"/>
+      <w:color w:val="000000"/>
+    </w:rPr>
+  </w:style>
+  <w:style w:type="paragraph" w:styleId="Footer">
+    <w:name w:val="footer"/>
+    <w:basedOn w:val="Normal"/>
+    <w:link w:val="FooterChar"/>
+    <w:uiPriority w:val="99"/>
+    <w:unhideWhenUsed/>
+    <w:rsid w:val="00F16CB6"/>
+    <w:pPr>
+      <w:tabs>
+        <w:tab w:val="center" w:pos="4680"/>
+        <w:tab w:val="right" w:pos="9360"/>
+      </w:tabs>
+      <w:spacing w:after="0" w:line="240" w:lineRule="auto"/>
+    </w:pPr>
+  </w:style>
+  <w:style w:type="character" w:customStyle="1" w:styleId="FooterChar">
+    <w:name w:val="Footer Char"/>
+    <w:basedOn w:val="DefaultParagraphFont"/>
+    <w:link w:val="Footer"/>
+    <w:uiPriority w:val="99"/>
+    <w:rsid w:val="00F16CB6"/>
+    <w:rPr>
+      <w:rFonts w:ascii="Calibri" w:eastAsia="Calibri" w:hAnsi="Calibri" w:cs="Calibri"/>
+      <w:color w:val="000000"/>
+    </w:rPr>
+  </w:style>
 </w:styles>
 </file>
 

</xml_diff>